<commit_message>
Veille et Spécifications techno
</commit_message>
<xml_diff>
--- a/Cahier des charges CodeIguanas.docx
+++ b/Cahier des charges CodeIguanas.docx
@@ -100,7 +100,7 @@
     </w:p>
     <w:p>
       <w:pPr>
-        <w:pStyle w:val="Titre"/>
+        <w:pStyle w:val="Titre1"/>
       </w:pPr>
       <w:bookmarkStart w:id="2" w:name="_jfx950gmqnes"/>
       <w:bookmarkEnd w:id="2"/>
@@ -153,34 +153,31 @@
       </w:r>
       <w:proofErr w:type="spellEnd"/>
       <w:r>
-        <w:t xml:space="preserve"> est de faciliter le soutien scolaire en mettant en relation des élèves en difficulté avec des tuteurs bénévoles. L'application vise à créer un environnement collaboratif et interactif où les élèves peuvent recevoir un soutien personnalisé, surmonter leurs obstacles </w:t>
-      </w:r>
-      <w:proofErr w:type="gramStart"/>
-      <w:r>
-        <w:t>éducatifs</w:t>
-      </w:r>
-      <w:proofErr w:type="gramEnd"/>
-      <w:r>
-        <w:t>, et progresser dans leur apprentissage, peu importe leur emplacement géographique.</w:t>
+        <w:t xml:space="preserve"> est de faciliter le soutien scolaire en mettant en relation des élèves en difficulté avec des tuteurs bénévoles.</w:t>
+      </w:r>
+    </w:p>
+    <w:p>
+      <w:r>
+        <w:t>L'application vise à créer un environnement collaboratif et interactif où les élèves peuvent recevoir un soutien personnalisé, surmonter leurs obstacles éducatifs, et progresser dans leur apprentissage, peu importe leur emplacement géographique.</w:t>
       </w:r>
     </w:p>
     <w:p/>
     <w:p>
       <w:r>
-        <w:t xml:space="preserve">Le module d'authentification de l'application </w:t>
+        <w:t xml:space="preserve">Phrase les </w:t>
       </w:r>
       <w:proofErr w:type="spellStart"/>
       <w:r>
-        <w:t>HomeSkolar</w:t>
+        <w:t>fonctionnamlités</w:t>
       </w:r>
       <w:proofErr w:type="spellEnd"/>
       <w:r>
-        <w:t xml:space="preserve"> est conçu pour offrir une expérience utilisateur fluide tout en garantissant la sécurité des données personnelles. Les fonctionnalités suivantes ont été élaborées pour répondre aux besoins des utilisateurs.</w:t>
-      </w:r>
-    </w:p>
-    <w:p>
-      <w:pPr>
-        <w:pStyle w:val="Titre1"/>
+        <w:t xml:space="preserve"> principales</w:t>
+      </w:r>
+    </w:p>
+    <w:p>
+      <w:pPr>
+        <w:pStyle w:val="Titre2"/>
       </w:pPr>
       <w:r>
         <w:t>Authentification</w:t>
@@ -188,7 +185,7 @@
     </w:p>
     <w:p>
       <w:pPr>
-        <w:pStyle w:val="Titre2"/>
+        <w:pStyle w:val="Titre3"/>
       </w:pPr>
       <w:r>
         <w:t xml:space="preserve">Inscription </w:t>
@@ -202,7 +199,10 @@
     </w:p>
     <w:p>
       <w:r>
-        <w:t xml:space="preserve">Objectif : Permettre aux élèves et aux tuteurs de créer leur compte sur </w:t>
+        <w:t xml:space="preserve">Permettre aux élèves et aux tuteurs de créer leur compte sur </w:t>
+      </w:r>
+      <w:r>
+        <w:t xml:space="preserve">le site </w:t>
       </w:r>
       <w:proofErr w:type="spellStart"/>
       <w:r>
@@ -219,704 +219,385 @@
         <w:pStyle w:val="Paragraphedeliste"/>
         <w:numPr>
           <w:ilvl w:val="0"/>
-          <w:numId w:val="2"/>
+          <w:numId w:val="3"/>
         </w:numPr>
+      </w:pPr>
+      <w:r>
+        <w:t xml:space="preserve">Formulaire d'inscription avec des champs tels que nom, prénom, adresse </w:t>
+      </w:r>
+      <w:proofErr w:type="gramStart"/>
+      <w:r>
+        <w:t>mail</w:t>
+      </w:r>
+      <w:proofErr w:type="gramEnd"/>
+      <w:r>
+        <w:t>, et mot de passe.</w:t>
+      </w:r>
+    </w:p>
+    <w:p>
+      <w:pPr>
+        <w:pStyle w:val="Paragraphedeliste"/>
+        <w:numPr>
+          <w:ilvl w:val="0"/>
+          <w:numId w:val="3"/>
+        </w:numPr>
+      </w:pPr>
+      <w:r>
+        <w:t>Envoi d'un</w:t>
+      </w:r>
+      <w:r>
+        <w:t xml:space="preserve"> </w:t>
+      </w:r>
+      <w:r>
+        <w:t>mail de confirmation pour valider l'inscription.</w:t>
+      </w:r>
+    </w:p>
+    <w:p>
+      <w:pPr>
+        <w:pStyle w:val="Titre3"/>
+      </w:pPr>
+      <w:r>
+        <w:t xml:space="preserve">Connexion </w:t>
+      </w:r>
+      <w:r>
+        <w:t>u</w:t>
+      </w:r>
+      <w:r>
+        <w:t>tilisateur</w:t>
+      </w:r>
+    </w:p>
+    <w:p>
+      <w:r>
+        <w:t>Permettre aux utilisateurs</w:t>
+      </w:r>
+      <w:r>
+        <w:t xml:space="preserve"> (enfants et tuteurs)</w:t>
+      </w:r>
+      <w:r>
+        <w:t xml:space="preserve"> de se connecter à leur compte existant.</w:t>
+      </w:r>
+    </w:p>
+    <w:p>
+      <w:pPr>
+        <w:rPr>
+          <w:b/>
+          <w:bCs/>
+        </w:rPr>
+      </w:pPr>
+    </w:p>
+    <w:p>
+      <w:pPr>
+        <w:pStyle w:val="Paragraphedeliste"/>
+        <w:numPr>
+          <w:ilvl w:val="0"/>
+          <w:numId w:val="3"/>
+        </w:numPr>
+      </w:pPr>
+      <w:r>
+        <w:t xml:space="preserve">Formulaire </w:t>
+      </w:r>
+      <w:r>
+        <w:t xml:space="preserve">de connexion avec champs d'adresse </w:t>
+      </w:r>
+      <w:proofErr w:type="gramStart"/>
+      <w:r>
+        <w:t>mail</w:t>
+      </w:r>
+      <w:proofErr w:type="gramEnd"/>
+      <w:r>
+        <w:t xml:space="preserve"> et de mot de passe.</w:t>
+      </w:r>
+    </w:p>
+    <w:p>
+      <w:pPr>
+        <w:pStyle w:val="Paragraphedeliste"/>
+        <w:numPr>
+          <w:ilvl w:val="0"/>
+          <w:numId w:val="3"/>
+        </w:numPr>
+      </w:pPr>
+      <w:r>
+        <w:t xml:space="preserve"> </w:t>
+      </w:r>
+      <w:r>
+        <w:t>Moyen</w:t>
+      </w:r>
+      <w:r>
+        <w:t xml:space="preserve"> de récupération de mot de passe en cas d'oubli</w:t>
+      </w:r>
+      <w:r>
+        <w:t>.</w:t>
+      </w:r>
+    </w:p>
+    <w:p>
+      <w:pPr>
+        <w:pStyle w:val="Titre3"/>
+      </w:pPr>
+      <w:r>
+        <w:lastRenderedPageBreak/>
+        <w:t xml:space="preserve">Modification des </w:t>
+      </w:r>
+      <w:r>
+        <w:t>i</w:t>
+      </w:r>
+      <w:r>
+        <w:t xml:space="preserve">nformations </w:t>
+      </w:r>
+      <w:r>
+        <w:t>p</w:t>
+      </w:r>
+      <w:r>
+        <w:t>ersonnelles</w:t>
+      </w:r>
+    </w:p>
+    <w:p>
+      <w:r>
+        <w:t>Permettre aux utilisateurs de mettre à jour leurs informations personnelles.</w:t>
+      </w:r>
+    </w:p>
+    <w:p/>
+    <w:p>
+      <w:pPr>
+        <w:pStyle w:val="Paragraphedeliste"/>
+        <w:numPr>
+          <w:ilvl w:val="0"/>
+          <w:numId w:val="3"/>
+        </w:numPr>
+      </w:pPr>
+      <w:r>
+        <w:t xml:space="preserve">Interface </w:t>
+      </w:r>
+      <w:r>
+        <w:t>simple</w:t>
+      </w:r>
+      <w:r>
+        <w:t xml:space="preserve"> permettant la modification du nom, prénom, ou adresse </w:t>
+      </w:r>
+      <w:proofErr w:type="gramStart"/>
+      <w:r>
+        <w:t>mail</w:t>
+      </w:r>
+      <w:proofErr w:type="gramEnd"/>
+      <w:r>
+        <w:t>.</w:t>
+      </w:r>
+    </w:p>
+    <w:p>
+      <w:pPr>
+        <w:pStyle w:val="Paragraphedeliste"/>
+        <w:numPr>
+          <w:ilvl w:val="0"/>
+          <w:numId w:val="3"/>
+        </w:numPr>
+      </w:pPr>
+      <w:r>
+        <w:t xml:space="preserve"> Confirmation de modification par mail.</w:t>
+      </w:r>
+    </w:p>
+    <w:p>
+      <w:pPr>
+        <w:pStyle w:val="Titre2"/>
+      </w:pPr>
+      <w:r>
+        <w:t>Communication</w:t>
+      </w:r>
+    </w:p>
+    <w:p>
+      <w:pPr>
+        <w:pStyle w:val="Titre3"/>
+      </w:pPr>
+      <w:r>
+        <w:t>Envoi de Messages</w:t>
+      </w:r>
+    </w:p>
+    <w:p>
+      <w:r>
+        <w:t xml:space="preserve">Permettre aux élèves et aux tuteurs de communiquer de manière </w:t>
+      </w:r>
+      <w:r>
+        <w:t>interactive</w:t>
+      </w:r>
+      <w:r>
+        <w:t>.</w:t>
+      </w:r>
+    </w:p>
+    <w:p/>
+    <w:p>
+      <w:pPr>
+        <w:pStyle w:val="Paragraphedeliste"/>
+        <w:numPr>
+          <w:ilvl w:val="0"/>
+          <w:numId w:val="5"/>
+        </w:numPr>
+      </w:pPr>
+      <w:r>
+        <w:t>Interface de messagerie accessible depuis le tableau de bord.</w:t>
+      </w:r>
+    </w:p>
+    <w:p>
+      <w:pPr>
+        <w:pStyle w:val="Paragraphedeliste"/>
+        <w:numPr>
+          <w:ilvl w:val="0"/>
+          <w:numId w:val="5"/>
+        </w:numPr>
+      </w:pPr>
+      <w:r>
+        <w:t>Possibilité d'envoyer des messages textuels.</w:t>
+      </w:r>
+    </w:p>
+    <w:p>
+      <w:pPr>
+        <w:pStyle w:val="Standard"/>
+      </w:pPr>
+    </w:p>
+    <w:p>
+      <w:pPr>
+        <w:pStyle w:val="Titre3"/>
+      </w:pPr>
+      <w:r>
+        <w:t xml:space="preserve">Épingler des </w:t>
+      </w:r>
+      <w:r>
+        <w:t>Messages</w:t>
+      </w:r>
+    </w:p>
+    <w:p>
+      <w:r>
+        <w:t>Offrir aux utilisateurs la possibilité d'épingler des messages importants pour un accès facile ultérieur.</w:t>
+      </w:r>
+    </w:p>
+    <w:p/>
+    <w:p>
+      <w:pPr>
+        <w:pStyle w:val="Paragraphedeliste"/>
+        <w:numPr>
+          <w:ilvl w:val="0"/>
+          <w:numId w:val="6"/>
+        </w:numPr>
+      </w:pPr>
+      <w:r>
+        <w:t>Fonction d'épinglage visible dans la messagerie.</w:t>
+      </w:r>
+    </w:p>
+    <w:p>
+      <w:pPr>
+        <w:pStyle w:val="Paragraphedeliste"/>
+        <w:numPr>
+          <w:ilvl w:val="0"/>
+          <w:numId w:val="6"/>
+        </w:numPr>
+      </w:pPr>
+      <w:r>
+        <w:t>Accès rapide aux messages épinglés depuis une section dédiée.</w:t>
+      </w:r>
+    </w:p>
+    <w:p>
+      <w:pPr>
+        <w:pStyle w:val="Standard"/>
+      </w:pPr>
+    </w:p>
+    <w:p>
+      <w:pPr>
+        <w:pStyle w:val="Titre3"/>
+      </w:pPr>
+      <w:r>
+        <w:t xml:space="preserve">Notification pour </w:t>
+      </w:r>
+      <w:r>
+        <w:t>m</w:t>
+      </w:r>
+      <w:r>
+        <w:t xml:space="preserve">essages </w:t>
+      </w:r>
+      <w:r>
+        <w:t>n</w:t>
+      </w:r>
+      <w:r>
+        <w:t xml:space="preserve">on </w:t>
+      </w:r>
+      <w:r>
+        <w:t>l</w:t>
+      </w:r>
+      <w:r>
+        <w:t>us</w:t>
+      </w:r>
+    </w:p>
+    <w:p>
+      <w:r>
+        <w:t>Informer les utilisateurs de l'arrivée de nouveaux messages non lus.</w:t>
+      </w:r>
+    </w:p>
+    <w:p/>
+    <w:p>
+      <w:pPr>
+        <w:pStyle w:val="Paragraphedeliste"/>
+        <w:numPr>
+          <w:ilvl w:val="0"/>
+          <w:numId w:val="7"/>
+        </w:numPr>
+      </w:pPr>
+      <w:r>
+        <w:t xml:space="preserve">Notifications en temps réel ou par </w:t>
+      </w:r>
+      <w:r>
+        <w:t>mail</w:t>
+      </w:r>
+      <w:r>
+        <w:t xml:space="preserve"> pour les nouveaux messages.</w:t>
+      </w:r>
+    </w:p>
+    <w:p>
+      <w:pPr>
+        <w:pStyle w:val="Paragraphedeliste"/>
+        <w:numPr>
+          <w:ilvl w:val="0"/>
+          <w:numId w:val="7"/>
+        </w:numPr>
+      </w:pPr>
+      <w:r>
+        <w:t>Marquage visuel des conversations avec des messages non lus.</w:t>
+      </w:r>
+    </w:p>
+    <w:p/>
+    <w:p>
+      <w:pPr>
+        <w:pStyle w:val="Titre2"/>
+      </w:pPr>
+      <w:r>
+        <w:t>Rencontres</w:t>
+      </w:r>
+      <w:r>
+        <w:t xml:space="preserve"> élève/tuteur</w:t>
+      </w:r>
+    </w:p>
+    <w:p>
+      <w:pPr>
+        <w:pStyle w:val="Titre3"/>
+      </w:pPr>
+      <w:r>
+        <w:t xml:space="preserve">Affichage des </w:t>
+      </w:r>
+      <w:r>
+        <w:t>é</w:t>
+      </w:r>
+      <w:r>
+        <w:t>vénements</w:t>
+      </w:r>
+    </w:p>
+    <w:p>
+      <w:r>
+        <w:t>Fournir aux utilisateurs une vue complète de leurs rencontres prévues.</w:t>
+      </w:r>
+    </w:p>
+    <w:p>
+      <w:pPr>
         <w:rPr>
           <w:b/>
           <w:bCs/>
           <w:color w:val="595959" w:themeColor="text1" w:themeTint="A6"/>
         </w:rPr>
       </w:pPr>
-      <w:r>
-        <w:rPr>
-          <w:b/>
-          <w:bCs/>
-          <w:color w:val="595959" w:themeColor="text1" w:themeTint="A6"/>
-        </w:rPr>
-        <w:t>Sous-fonctionnalités :</w:t>
-      </w:r>
-    </w:p>
-    <w:p>
-      <w:pPr>
-        <w:pStyle w:val="Paragraphedeliste"/>
-        <w:numPr>
-          <w:ilvl w:val="0"/>
-          <w:numId w:val="3"/>
-        </w:numPr>
-      </w:pPr>
-      <w:r>
-        <w:t xml:space="preserve">Formulaire d'inscription avec des champs tels que nom, prénom, adresse </w:t>
-      </w:r>
-      <w:proofErr w:type="gramStart"/>
-      <w:r>
-        <w:t>e-mail</w:t>
-      </w:r>
-      <w:proofErr w:type="gramEnd"/>
-      <w:r>
-        <w:t>, et mot de passe.</w:t>
-      </w:r>
-    </w:p>
-    <w:p>
-      <w:pPr>
-        <w:pStyle w:val="Paragraphedeliste"/>
-        <w:numPr>
-          <w:ilvl w:val="0"/>
-          <w:numId w:val="3"/>
-        </w:numPr>
-      </w:pPr>
-      <w:r>
-        <w:t xml:space="preserve">Envoi d'un </w:t>
-      </w:r>
-      <w:proofErr w:type="gramStart"/>
-      <w:r>
-        <w:t>e-mail</w:t>
-      </w:r>
-      <w:proofErr w:type="gramEnd"/>
-      <w:r>
-        <w:t xml:space="preserve"> de confirmation pour valider l'inscription.</w:t>
-      </w:r>
-    </w:p>
-    <w:p>
-      <w:pPr>
-        <w:pStyle w:val="Titre2"/>
-      </w:pPr>
-      <w:r>
-        <w:t xml:space="preserve">Connexion </w:t>
-      </w:r>
-      <w:r>
-        <w:t>u</w:t>
-      </w:r>
-      <w:r>
-        <w:t>tilisateur</w:t>
-      </w:r>
-    </w:p>
-    <w:p>
-      <w:r>
-        <w:t>Objectif : Permettre aux utilisateurs de se connecter à leur compte existant.</w:t>
-      </w:r>
-    </w:p>
-    <w:p>
-      <w:pPr>
-        <w:rPr>
-          <w:b/>
-          <w:bCs/>
-        </w:rPr>
-      </w:pPr>
-    </w:p>
-    <w:p>
-      <w:pPr>
-        <w:pStyle w:val="Paragraphedeliste"/>
-        <w:numPr>
-          <w:ilvl w:val="0"/>
-          <w:numId w:val="2"/>
-        </w:numPr>
-        <w:rPr>
-          <w:b/>
-          <w:bCs/>
-          <w:color w:val="595959" w:themeColor="text1" w:themeTint="A6"/>
-        </w:rPr>
-      </w:pPr>
-      <w:r>
-        <w:rPr>
-          <w:b/>
-          <w:bCs/>
-          <w:color w:val="595959" w:themeColor="text1" w:themeTint="A6"/>
-        </w:rPr>
-        <w:lastRenderedPageBreak/>
-        <w:t>Sous-fonctionnalités :</w:t>
-      </w:r>
-    </w:p>
-    <w:p>
-      <w:pPr>
-        <w:pStyle w:val="Paragraphedeliste"/>
-        <w:numPr>
-          <w:ilvl w:val="0"/>
-          <w:numId w:val="3"/>
-        </w:numPr>
-      </w:pPr>
-      <w:r>
-        <w:t xml:space="preserve"> Formulaire de connexion avec champs d'adresse </w:t>
-      </w:r>
-      <w:proofErr w:type="gramStart"/>
-      <w:r>
-        <w:t>e-mail</w:t>
-      </w:r>
-      <w:proofErr w:type="gramEnd"/>
-      <w:r>
-        <w:t xml:space="preserve"> et de mot de passe.</w:t>
-      </w:r>
-    </w:p>
-    <w:p>
-      <w:pPr>
-        <w:pStyle w:val="Paragraphedeliste"/>
-        <w:numPr>
-          <w:ilvl w:val="0"/>
-          <w:numId w:val="3"/>
-        </w:numPr>
-      </w:pPr>
-      <w:r>
-        <w:t xml:space="preserve"> Mécanisme de récupération de mot de passe en cas d'oubli.</w:t>
-      </w:r>
-    </w:p>
-    <w:p>
-      <w:pPr>
-        <w:pStyle w:val="Titre2"/>
-      </w:pPr>
-      <w:r>
-        <w:t xml:space="preserve">Modification des </w:t>
-      </w:r>
-      <w:r>
-        <w:t>i</w:t>
-      </w:r>
-      <w:r>
-        <w:t xml:space="preserve">nformations </w:t>
-      </w:r>
-      <w:r>
-        <w:t>p</w:t>
-      </w:r>
-      <w:r>
-        <w:t>ersonnelles</w:t>
-      </w:r>
-    </w:p>
-    <w:p>
-      <w:r>
-        <w:t>Objectif : Permettre aux utilisateurs de mettre à jour leurs informations personnelles.</w:t>
-      </w:r>
-    </w:p>
-    <w:p/>
-    <w:p>
-      <w:pPr>
-        <w:pStyle w:val="Paragraphedeliste"/>
-        <w:numPr>
-          <w:ilvl w:val="0"/>
-          <w:numId w:val="2"/>
-        </w:numPr>
-        <w:rPr>
-          <w:b/>
-          <w:bCs/>
-          <w:color w:val="595959" w:themeColor="text1" w:themeTint="A6"/>
-        </w:rPr>
-      </w:pPr>
-      <w:r>
-        <w:rPr>
-          <w:b/>
-          <w:bCs/>
-          <w:color w:val="595959" w:themeColor="text1" w:themeTint="A6"/>
-        </w:rPr>
-        <w:t>Sous-fonctionnalités :</w:t>
-      </w:r>
-    </w:p>
-    <w:p>
-      <w:pPr>
-        <w:pStyle w:val="Paragraphedeliste"/>
-        <w:numPr>
-          <w:ilvl w:val="0"/>
-          <w:numId w:val="3"/>
-        </w:numPr>
-      </w:pPr>
-      <w:r>
-        <w:t xml:space="preserve"> Interface conviviale permettant la modification du nom, prénom, ou adresse </w:t>
-      </w:r>
-      <w:proofErr w:type="gramStart"/>
-      <w:r>
-        <w:t>e-mail</w:t>
-      </w:r>
-      <w:proofErr w:type="gramEnd"/>
-      <w:r>
-        <w:t>.</w:t>
-      </w:r>
-    </w:p>
-    <w:p>
-      <w:pPr>
-        <w:pStyle w:val="Paragraphedeliste"/>
-        <w:numPr>
-          <w:ilvl w:val="0"/>
-          <w:numId w:val="3"/>
-        </w:numPr>
-      </w:pPr>
-      <w:r>
-        <w:t xml:space="preserve"> Confirmation de modification par </w:t>
-      </w:r>
-      <w:proofErr w:type="gramStart"/>
-      <w:r>
-        <w:t>e-mail</w:t>
-      </w:r>
-      <w:proofErr w:type="gramEnd"/>
-      <w:r>
-        <w:t>.</w:t>
-      </w:r>
-    </w:p>
-    <w:p>
-      <w:pPr>
-        <w:pStyle w:val="Titre2"/>
-      </w:pPr>
-      <w:r>
-        <w:t>Suppression de Compte</w:t>
-      </w:r>
-    </w:p>
-    <w:p>
-      <w:r>
-        <w:t>Objectif : Permettre aux utilisateurs de supprimer leur compte si nécessaire.</w:t>
-      </w:r>
-    </w:p>
-    <w:p/>
-    <w:p>
-      <w:pPr>
-        <w:pStyle w:val="Paragraphedeliste"/>
-        <w:numPr>
-          <w:ilvl w:val="0"/>
-          <w:numId w:val="2"/>
-        </w:numPr>
-        <w:rPr>
-          <w:b/>
-          <w:bCs/>
-        </w:rPr>
-      </w:pPr>
-      <w:r>
-        <w:rPr>
-          <w:b/>
-          <w:bCs/>
-          <w:color w:val="595959" w:themeColor="text1" w:themeTint="A6"/>
-        </w:rPr>
-        <w:t xml:space="preserve">  Sous-fonctionnalités </w:t>
-      </w:r>
-      <w:r>
-        <w:rPr>
-          <w:b/>
-          <w:bCs/>
-        </w:rPr>
-        <w:t>:</w:t>
-      </w:r>
-    </w:p>
-    <w:p>
-      <w:pPr>
-        <w:pStyle w:val="Paragraphedeliste"/>
-        <w:numPr>
-          <w:ilvl w:val="0"/>
-          <w:numId w:val="3"/>
-        </w:numPr>
-      </w:pPr>
-      <w:r>
-        <w:t>Procédure de suppression accessible depuis le profil utilisateur.</w:t>
-      </w:r>
-    </w:p>
-    <w:p>
-      <w:pPr>
-        <w:pStyle w:val="Paragraphedeliste"/>
-        <w:numPr>
-          <w:ilvl w:val="0"/>
-          <w:numId w:val="3"/>
-        </w:numPr>
-      </w:pPr>
-      <w:r>
-        <w:t>Confirmation de la suppression par demande de mot de passe.</w:t>
-      </w:r>
-    </w:p>
-    <w:p>
-      <w:pPr>
-        <w:pStyle w:val="Titre2"/>
-      </w:pPr>
-      <w:r>
-        <w:t>Utilisation du Protocole HTTPS</w:t>
-      </w:r>
-    </w:p>
-    <w:p>
-      <w:r>
-        <w:t>Objectif : Garantir la confidentialité des données pendant les échanges entre l'utilisateur et le site.</w:t>
-      </w:r>
-    </w:p>
-    <w:p/>
-    <w:p>
-      <w:pPr>
-        <w:pStyle w:val="Paragraphedeliste"/>
-        <w:numPr>
-          <w:ilvl w:val="0"/>
-          <w:numId w:val="2"/>
-        </w:numPr>
-        <w:rPr>
-          <w:b/>
-          <w:bCs/>
-          <w:color w:val="595959" w:themeColor="text1" w:themeTint="A6"/>
-        </w:rPr>
-      </w:pPr>
-      <w:r>
-        <w:rPr>
-          <w:b/>
-          <w:bCs/>
-          <w:color w:val="595959" w:themeColor="text1" w:themeTint="A6"/>
-        </w:rPr>
-        <w:t>Sous-fonctionnalités :</w:t>
-      </w:r>
-    </w:p>
-    <w:p>
-      <w:pPr>
-        <w:pStyle w:val="Paragraphedeliste"/>
-        <w:numPr>
-          <w:ilvl w:val="0"/>
-          <w:numId w:val="4"/>
-        </w:numPr>
-      </w:pPr>
-      <w:r>
-        <w:t>Implémentation du protocole HTTPS pour toutes les transactions.</w:t>
-      </w:r>
-    </w:p>
-    <w:p/>
-    <w:p>
-      <w:pPr>
-        <w:pStyle w:val="Titre2"/>
-      </w:pPr>
-      <w:r>
-        <w:t xml:space="preserve">Documentation </w:t>
-      </w:r>
-      <w:r>
-        <w:t>u</w:t>
-      </w:r>
-      <w:r>
-        <w:t>tilisateur</w:t>
-      </w:r>
-    </w:p>
-    <w:p>
-      <w:r>
-        <w:t>Objectif : Fournir aux utilisateurs des instructions claires sur l'utilisation des fonctionnalités d'authentification.</w:t>
-      </w:r>
-    </w:p>
-    <w:p/>
-    <w:p>
-      <w:pPr>
-        <w:pStyle w:val="Paragraphedeliste"/>
-        <w:numPr>
-          <w:ilvl w:val="0"/>
-          <w:numId w:val="2"/>
-        </w:numPr>
-        <w:rPr>
-          <w:b/>
-          <w:bCs/>
-          <w:color w:val="595959" w:themeColor="text1" w:themeTint="A6"/>
-        </w:rPr>
-      </w:pPr>
-      <w:r>
-        <w:rPr>
-          <w:b/>
-          <w:bCs/>
-          <w:color w:val="595959" w:themeColor="text1" w:themeTint="A6"/>
-        </w:rPr>
-        <w:t>Sous-fonctionnalités :</w:t>
-      </w:r>
-    </w:p>
-    <w:p>
-      <w:pPr>
-        <w:pStyle w:val="Paragraphedeliste"/>
-        <w:numPr>
-          <w:ilvl w:val="0"/>
-          <w:numId w:val="4"/>
-        </w:numPr>
-      </w:pPr>
-      <w:r>
-        <w:t>Guide d'inscription et de connexion.</w:t>
-      </w:r>
-    </w:p>
-    <w:p>
-      <w:pPr>
-        <w:pStyle w:val="Paragraphedeliste"/>
-        <w:numPr>
-          <w:ilvl w:val="0"/>
-          <w:numId w:val="4"/>
-        </w:numPr>
-      </w:pPr>
-      <w:r>
-        <w:t>Instructions pour la récupération de mot de passe et la gestion du compte.</w:t>
-      </w:r>
-    </w:p>
-    <w:p>
-      <w:pPr>
-        <w:pStyle w:val="Titre1"/>
-      </w:pPr>
-      <w:r>
-        <w:t>Communication</w:t>
-      </w:r>
-    </w:p>
-    <w:p>
-      <w:pPr>
-        <w:pStyle w:val="Titre2"/>
-      </w:pPr>
-      <w:r>
-        <w:t>Envoi de Messages</w:t>
-      </w:r>
-    </w:p>
-    <w:p>
-      <w:r>
-        <w:t>Objectif : Permettre aux élèves et aux tuteurs de communiquer de manière asynchrone.</w:t>
-      </w:r>
-    </w:p>
-    <w:p/>
-    <w:p>
-      <w:pPr>
-        <w:pStyle w:val="Paragraphedeliste"/>
-        <w:numPr>
-          <w:ilvl w:val="0"/>
-          <w:numId w:val="2"/>
-        </w:numPr>
-        <w:rPr>
-          <w:b/>
-          <w:bCs/>
-          <w:color w:val="595959" w:themeColor="text1" w:themeTint="A6"/>
-        </w:rPr>
-      </w:pPr>
-      <w:r>
-        <w:rPr>
-          <w:b/>
-          <w:bCs/>
-          <w:color w:val="595959" w:themeColor="text1" w:themeTint="A6"/>
-        </w:rPr>
-        <w:lastRenderedPageBreak/>
-        <w:t>Sous-fonctionnalités :</w:t>
-      </w:r>
-    </w:p>
-    <w:p>
-      <w:pPr>
-        <w:pStyle w:val="Paragraphedeliste"/>
-        <w:numPr>
-          <w:ilvl w:val="0"/>
-          <w:numId w:val="5"/>
-        </w:numPr>
-      </w:pPr>
-      <w:r>
-        <w:t>Interface de messagerie accessible depuis le tableau de bord.</w:t>
-      </w:r>
-    </w:p>
-    <w:p>
-      <w:pPr>
-        <w:pStyle w:val="Paragraphedeliste"/>
-        <w:numPr>
-          <w:ilvl w:val="0"/>
-          <w:numId w:val="5"/>
-        </w:numPr>
-      </w:pPr>
-      <w:r>
-        <w:t>Possibilité d'envoyer des messages textuels.</w:t>
-      </w:r>
-    </w:p>
-    <w:p>
-      <w:pPr>
-        <w:pStyle w:val="Standard"/>
-      </w:pPr>
-    </w:p>
-    <w:p>
-      <w:pPr>
-        <w:pStyle w:val="Titre2"/>
-      </w:pPr>
-      <w:r>
-        <w:t xml:space="preserve">Épingler des </w:t>
-      </w:r>
-      <w:r>
-        <w:t>Messages</w:t>
-      </w:r>
-    </w:p>
-    <w:p>
-      <w:r>
-        <w:t>Objectif : Offrir aux utilisateurs la possibilité d'épingler des messages importants pour un accès facile ultérieur.</w:t>
-      </w:r>
-    </w:p>
-    <w:p/>
-    <w:p>
-      <w:pPr>
-        <w:pStyle w:val="Paragraphedeliste"/>
-        <w:numPr>
-          <w:ilvl w:val="0"/>
-          <w:numId w:val="2"/>
-        </w:numPr>
-        <w:rPr>
-          <w:b/>
-          <w:bCs/>
-          <w:color w:val="595959" w:themeColor="text1" w:themeTint="A6"/>
-        </w:rPr>
-      </w:pPr>
-      <w:r>
-        <w:rPr>
-          <w:b/>
-          <w:bCs/>
-          <w:color w:val="595959" w:themeColor="text1" w:themeTint="A6"/>
-        </w:rPr>
-        <w:t>Sous-fonctionnalités :</w:t>
-      </w:r>
-    </w:p>
-    <w:p>
-      <w:pPr>
-        <w:pStyle w:val="Paragraphedeliste"/>
-        <w:numPr>
-          <w:ilvl w:val="0"/>
-          <w:numId w:val="6"/>
-        </w:numPr>
-      </w:pPr>
-      <w:r>
-        <w:t>Fonction d'épinglage visible dans la messagerie.</w:t>
-      </w:r>
-    </w:p>
-    <w:p>
-      <w:pPr>
-        <w:pStyle w:val="Paragraphedeliste"/>
-        <w:numPr>
-          <w:ilvl w:val="0"/>
-          <w:numId w:val="6"/>
-        </w:numPr>
-      </w:pPr>
-      <w:r>
-        <w:t>Accès rapide aux messages épinglés depuis une section dédiée.</w:t>
-      </w:r>
-    </w:p>
-    <w:p>
-      <w:pPr>
-        <w:pStyle w:val="Standard"/>
-      </w:pPr>
-    </w:p>
-    <w:p>
-      <w:pPr>
-        <w:pStyle w:val="Titre2"/>
-      </w:pPr>
-      <w:r>
-        <w:t xml:space="preserve">Notification pour </w:t>
-      </w:r>
-      <w:r>
-        <w:t>m</w:t>
-      </w:r>
-      <w:r>
-        <w:t xml:space="preserve">essages </w:t>
-      </w:r>
-      <w:r>
-        <w:t>n</w:t>
-      </w:r>
-      <w:r>
-        <w:t xml:space="preserve">on </w:t>
-      </w:r>
-      <w:r>
-        <w:t>l</w:t>
-      </w:r>
-      <w:r>
-        <w:t>us</w:t>
-      </w:r>
-    </w:p>
-    <w:p>
-      <w:r>
-        <w:t>Objectif : Informer les utilisateurs de l'arrivée de nouveaux messages non lus.</w:t>
-      </w:r>
-    </w:p>
-    <w:p/>
-    <w:p>
-      <w:pPr>
-        <w:pStyle w:val="Paragraphedeliste"/>
-        <w:numPr>
-          <w:ilvl w:val="0"/>
-          <w:numId w:val="2"/>
-        </w:numPr>
-        <w:rPr>
-          <w:b/>
-          <w:bCs/>
-          <w:color w:val="595959" w:themeColor="text1" w:themeTint="A6"/>
-        </w:rPr>
-      </w:pPr>
-      <w:r>
-        <w:rPr>
-          <w:b/>
-          <w:bCs/>
-          <w:color w:val="595959" w:themeColor="text1" w:themeTint="A6"/>
-        </w:rPr>
-        <w:t>Sous-fonctionnalités :</w:t>
-      </w:r>
-    </w:p>
-    <w:p>
-      <w:pPr>
-        <w:pStyle w:val="Paragraphedeliste"/>
-        <w:numPr>
-          <w:ilvl w:val="0"/>
-          <w:numId w:val="7"/>
-        </w:numPr>
-      </w:pPr>
-      <w:r>
-        <w:t xml:space="preserve">Notifications en temps réel ou par </w:t>
-      </w:r>
-      <w:proofErr w:type="gramStart"/>
-      <w:r>
-        <w:t>e-mail</w:t>
-      </w:r>
-      <w:proofErr w:type="gramEnd"/>
-      <w:r>
-        <w:t xml:space="preserve"> pour les nouveaux messages.</w:t>
-      </w:r>
-    </w:p>
-    <w:p>
-      <w:pPr>
-        <w:pStyle w:val="Paragraphedeliste"/>
-        <w:numPr>
-          <w:ilvl w:val="0"/>
-          <w:numId w:val="7"/>
-        </w:numPr>
-      </w:pPr>
-      <w:r>
-        <w:t>Marquage visuel des conversations avec des messages non lus.</w:t>
-      </w:r>
-    </w:p>
-    <w:p/>
-    <w:p>
-      <w:pPr>
-        <w:pStyle w:val="Titre1"/>
-      </w:pPr>
-      <w:r>
-        <w:t xml:space="preserve">Rencontres </w:t>
-      </w:r>
-      <w:r>
-        <w:t>é</w:t>
-      </w:r>
-      <w:r>
-        <w:t>lève/</w:t>
-      </w:r>
-      <w:r>
-        <w:t>t</w:t>
-      </w:r>
-      <w:r>
-        <w:t>uteur</w:t>
-      </w:r>
-    </w:p>
-    <w:p>
-      <w:pPr>
-        <w:pStyle w:val="Titre2"/>
-      </w:pPr>
-      <w:r>
-        <w:t xml:space="preserve">Affichage des </w:t>
-      </w:r>
-      <w:r>
-        <w:t>é</w:t>
-      </w:r>
-      <w:r>
-        <w:t>vénements</w:t>
-      </w:r>
-    </w:p>
-    <w:p>
-      <w:r>
-        <w:t>Objectif : Fournir aux utilisateurs une vue complète de leurs rencontres prévues.</w:t>
-      </w:r>
-    </w:p>
-    <w:p/>
-    <w:p>
-      <w:pPr>
-        <w:pStyle w:val="Paragraphedeliste"/>
-        <w:numPr>
-          <w:ilvl w:val="0"/>
-          <w:numId w:val="2"/>
-        </w:numPr>
-        <w:rPr>
-          <w:b/>
-          <w:bCs/>
-          <w:color w:val="595959" w:themeColor="text1" w:themeTint="A6"/>
-        </w:rPr>
-      </w:pPr>
-      <w:r>
-        <w:rPr>
-          <w:b/>
-          <w:bCs/>
-          <w:color w:val="595959" w:themeColor="text1" w:themeTint="A6"/>
-        </w:rPr>
-        <w:t>Sous-fonctionnalités :</w:t>
-      </w:r>
     </w:p>
     <w:p>
       <w:pPr>
@@ -939,12 +620,18 @@
         </w:numPr>
       </w:pPr>
       <w:r>
-        <w:t>Affichage des rendez-vous, séances de soutien, et autres événements planifiés.</w:t>
-      </w:r>
-    </w:p>
-    <w:p>
-      <w:pPr>
-        <w:pStyle w:val="Titre2"/>
+        <w:t>Affichage des rendez-vous</w:t>
+      </w:r>
+      <w:r>
+        <w:t xml:space="preserve"> </w:t>
+      </w:r>
+      <w:r>
+        <w:t>et autres événements planifiés.</w:t>
+      </w:r>
+    </w:p>
+    <w:p>
+      <w:pPr>
+        <w:pStyle w:val="Titre3"/>
       </w:pPr>
       <w:r>
         <w:t>Création de Rendez-vous</w:t>
@@ -952,32 +639,10 @@
     </w:p>
     <w:p>
       <w:r>
-        <w:t>Objectif : Permettre aux élèves et aux tuteurs de planifier des rencontres.</w:t>
+        <w:t>Permettre aux élèves et aux tuteurs de planifier des rencontres.</w:t>
       </w:r>
     </w:p>
     <w:p/>
-    <w:p>
-      <w:pPr>
-        <w:pStyle w:val="Paragraphedeliste"/>
-        <w:numPr>
-          <w:ilvl w:val="0"/>
-          <w:numId w:val="2"/>
-        </w:numPr>
-        <w:rPr>
-          <w:b/>
-          <w:bCs/>
-          <w:color w:val="595959" w:themeColor="text1" w:themeTint="A6"/>
-        </w:rPr>
-      </w:pPr>
-      <w:r>
-        <w:rPr>
-          <w:b/>
-          <w:bCs/>
-          <w:color w:val="595959" w:themeColor="text1" w:themeTint="A6"/>
-        </w:rPr>
-        <w:t>Sous-fonctionnalités :</w:t>
-      </w:r>
-    </w:p>
     <w:p>
       <w:pPr>
         <w:pStyle w:val="Paragraphedeliste"/>
@@ -987,7 +652,13 @@
         </w:numPr>
       </w:pPr>
       <w:r>
-        <w:t>Interface conviviale pour ajouter des rendez-vous au calendrier.</w:t>
+        <w:t xml:space="preserve">Interface </w:t>
+      </w:r>
+      <w:r>
+        <w:t xml:space="preserve">simple </w:t>
+      </w:r>
+      <w:r>
+        <w:t>pour ajouter des rendez-vous au calendrier.</w:t>
       </w:r>
     </w:p>
     <w:p>
@@ -999,6 +670,7 @@
         </w:numPr>
       </w:pPr>
       <w:r>
+        <w:lastRenderedPageBreak/>
         <w:t>Paramètres de rendez-vous incluant la date, l'heure, et la durée prévue.</w:t>
       </w:r>
     </w:p>
@@ -1007,216 +679,35 @@
         <w:pStyle w:val="Titre2"/>
       </w:pPr>
       <w:r>
-        <w:t xml:space="preserve">Alertes de Rendez-vous </w:t>
-      </w:r>
-      <w:r>
-        <w:t>i</w:t>
-      </w:r>
-      <w:r>
-        <w:t>mminents</w:t>
-      </w:r>
-    </w:p>
-    <w:p>
-      <w:r>
-        <w:t>Objectif : Informer les utilisateurs des rendez-vous imminents.</w:t>
+        <w:t>Gestion des Tâches</w:t>
+      </w:r>
+    </w:p>
+    <w:p>
+      <w:pPr>
+        <w:pStyle w:val="Titre3"/>
+      </w:pPr>
+      <w:r>
+        <w:t xml:space="preserve">Création de </w:t>
+      </w:r>
+      <w:r>
+        <w:t>t</w:t>
+      </w:r>
+      <w:r>
+        <w:t xml:space="preserve">âches après une </w:t>
+      </w:r>
+      <w:r>
+        <w:t>r</w:t>
+      </w:r>
+      <w:r>
+        <w:t>encontre</w:t>
+      </w:r>
+    </w:p>
+    <w:p>
+      <w:r>
+        <w:t>Permettre aux tuteurs de définir des tâches pour les élèves à accomplir avant la prochaine rencontre.</w:t>
       </w:r>
     </w:p>
     <w:p/>
-    <w:p>
-      <w:pPr>
-        <w:pStyle w:val="Paragraphedeliste"/>
-        <w:numPr>
-          <w:ilvl w:val="0"/>
-          <w:numId w:val="2"/>
-        </w:numPr>
-        <w:rPr>
-          <w:b/>
-          <w:bCs/>
-          <w:color w:val="595959" w:themeColor="text1" w:themeTint="A6"/>
-        </w:rPr>
-      </w:pPr>
-      <w:r>
-        <w:rPr>
-          <w:b/>
-          <w:bCs/>
-          <w:color w:val="595959" w:themeColor="text1" w:themeTint="A6"/>
-        </w:rPr>
-        <w:lastRenderedPageBreak/>
-        <w:t>Sous-fonctionnalités :</w:t>
-      </w:r>
-    </w:p>
-    <w:p>
-      <w:pPr>
-        <w:pStyle w:val="Paragraphedeliste"/>
-        <w:numPr>
-          <w:ilvl w:val="0"/>
-          <w:numId w:val="14"/>
-        </w:numPr>
-      </w:pPr>
-      <w:r>
-        <w:t xml:space="preserve">Notifications en temps réel ou par </w:t>
-      </w:r>
-      <w:proofErr w:type="gramStart"/>
-      <w:r>
-        <w:t>e-mail</w:t>
-      </w:r>
-      <w:proofErr w:type="gramEnd"/>
-      <w:r>
-        <w:t xml:space="preserve"> avant chaque rendez-vous.</w:t>
-      </w:r>
-    </w:p>
-    <w:p>
-      <w:pPr>
-        <w:pStyle w:val="Paragraphedeliste"/>
-        <w:numPr>
-          <w:ilvl w:val="0"/>
-          <w:numId w:val="14"/>
-        </w:numPr>
-      </w:pPr>
-      <w:r>
-        <w:t>Personnalisation des préférences de notification.</w:t>
-      </w:r>
-    </w:p>
-    <w:p>
-      <w:pPr>
-        <w:pStyle w:val="Titre2"/>
-      </w:pPr>
-      <w:r>
-        <w:t xml:space="preserve">Modification et </w:t>
-      </w:r>
-      <w:r>
-        <w:t>a</w:t>
-      </w:r>
-      <w:r>
-        <w:t>nnulation</w:t>
-      </w:r>
-    </w:p>
-    <w:p>
-      <w:r>
-        <w:t>Objectif : Permettre aux utilisateurs de modifier ou d'annuler des rendez-vous.</w:t>
-      </w:r>
-    </w:p>
-    <w:p/>
-    <w:p>
-      <w:pPr>
-        <w:pStyle w:val="Paragraphedeliste"/>
-        <w:numPr>
-          <w:ilvl w:val="0"/>
-          <w:numId w:val="2"/>
-        </w:numPr>
-        <w:rPr>
-          <w:b/>
-          <w:bCs/>
-        </w:rPr>
-      </w:pPr>
-      <w:r>
-        <w:rPr>
-          <w:b/>
-          <w:bCs/>
-        </w:rPr>
-        <w:t>Sous-fonctionnalités :</w:t>
-      </w:r>
-    </w:p>
-    <w:p>
-      <w:pPr>
-        <w:pStyle w:val="Paragraphedeliste"/>
-        <w:numPr>
-          <w:ilvl w:val="0"/>
-          <w:numId w:val="16"/>
-        </w:numPr>
-      </w:pPr>
-      <w:r>
-        <w:t>Interface intuitive pour modifier la date, l'heure, ou la durée d'un rendez-vous.</w:t>
-      </w:r>
-    </w:p>
-    <w:p>
-      <w:pPr>
-        <w:pStyle w:val="Paragraphedeliste"/>
-        <w:numPr>
-          <w:ilvl w:val="0"/>
-          <w:numId w:val="16"/>
-        </w:numPr>
-      </w:pPr>
-      <w:r>
-        <w:t>Option d'annulation avec notification à l'autre partie concernée.</w:t>
-      </w:r>
-    </w:p>
-    <w:p/>
-    <w:p>
-      <w:r>
-        <w:t>Cette fonctionnalité de planification des rencontres vise à simplifier le processus de coordination entre élèves et tuteurs, en offrant une vue claire des rendez-vous à venir et en facilitant les modifications nécessaires. La gestion proactive des notifications améliore l'efficacité de cette fonctionnalité cruciale.</w:t>
-      </w:r>
-    </w:p>
-    <w:p>
-      <w:pPr>
-        <w:pStyle w:val="Titre1"/>
-      </w:pPr>
-      <w:r>
-        <w:t>Gestion des Tâches</w:t>
-      </w:r>
-    </w:p>
-    <w:p>
-      <w:pPr>
-        <w:pStyle w:val="Titre2"/>
-      </w:pPr>
-      <w:r>
-        <w:t xml:space="preserve">Création de </w:t>
-      </w:r>
-      <w:r>
-        <w:t>t</w:t>
-      </w:r>
-      <w:r>
-        <w:t xml:space="preserve">âches après une </w:t>
-      </w:r>
-      <w:r>
-        <w:t>r</w:t>
-      </w:r>
-      <w:r>
-        <w:t>encontre</w:t>
-      </w:r>
-    </w:p>
-    <w:p>
-      <w:r>
-        <w:t>Objecti</w:t>
-      </w:r>
-      <w:r>
-        <w:t>f :</w:t>
-      </w:r>
-      <w:r>
-        <w:t xml:space="preserve"> Permettre aux tuteurs de définir des tâches pour les élèves à accomplir avant la prochaine rencontre.</w:t>
-      </w:r>
-    </w:p>
-    <w:p/>
-    <w:p>
-      <w:pPr>
-        <w:pStyle w:val="Paragraphedeliste"/>
-        <w:numPr>
-          <w:ilvl w:val="0"/>
-          <w:numId w:val="2"/>
-        </w:numPr>
-        <w:rPr>
-          <w:b/>
-          <w:bCs/>
-          <w:color w:val="595959" w:themeColor="text1" w:themeTint="A6"/>
-        </w:rPr>
-      </w:pPr>
-      <w:r>
-        <w:rPr>
-          <w:b/>
-          <w:bCs/>
-          <w:color w:val="595959" w:themeColor="text1" w:themeTint="A6"/>
-        </w:rPr>
-        <w:t>Sous-fonctionnalité</w:t>
-      </w:r>
-      <w:r>
-        <w:rPr>
-          <w:b/>
-          <w:bCs/>
-          <w:color w:val="595959" w:themeColor="text1" w:themeTint="A6"/>
-        </w:rPr>
-        <w:t>s :</w:t>
-      </w:r>
-    </w:p>
     <w:p>
       <w:pPr>
         <w:pStyle w:val="Paragraphedeliste"/>
@@ -1243,7 +734,7 @@
     </w:p>
     <w:p>
       <w:pPr>
-        <w:pStyle w:val="Titre2"/>
+        <w:pStyle w:val="Titre3"/>
       </w:pPr>
       <w:r>
         <w:t xml:space="preserve">Notification de </w:t>
@@ -1263,43 +754,10 @@
     </w:p>
     <w:p>
       <w:r>
-        <w:t>Objecti</w:t>
-      </w:r>
-      <w:r>
-        <w:t>f :</w:t>
-      </w:r>
-      <w:r>
-        <w:t xml:space="preserve"> Informer les élèves de l'ajout de nouvelles tâches après une rencontre.</w:t>
+        <w:t>Informer les élèves de l'ajout de nouvelles tâches après une rencontre.</w:t>
       </w:r>
     </w:p>
     <w:p/>
-    <w:p>
-      <w:pPr>
-        <w:pStyle w:val="Paragraphedeliste"/>
-        <w:numPr>
-          <w:ilvl w:val="0"/>
-          <w:numId w:val="2"/>
-        </w:numPr>
-        <w:rPr>
-          <w:b/>
-          <w:bCs/>
-        </w:rPr>
-      </w:pPr>
-      <w:r>
-        <w:rPr>
-          <w:b/>
-          <w:bCs/>
-        </w:rPr>
-        <w:t>Sous-fonctionnalité</w:t>
-      </w:r>
-      <w:r>
-        <w:rPr>
-          <w:b/>
-          <w:bCs/>
-        </w:rPr>
-        <w:t>s :</w:t>
-      </w:r>
-    </w:p>
     <w:p>
       <w:pPr>
         <w:pStyle w:val="Paragraphedeliste"/>
@@ -1311,11 +769,9 @@
       <w:r>
         <w:t xml:space="preserve">  Notification en temps réel ou par </w:t>
       </w:r>
-      <w:proofErr w:type="gramStart"/>
-      <w:r>
-        <w:t>e-mail</w:t>
-      </w:r>
-      <w:proofErr w:type="gramEnd"/>
+      <w:r>
+        <w:t>mail</w:t>
+      </w:r>
       <w:r>
         <w:t xml:space="preserve"> pour les nouvelles tâches assignées.</w:t>
       </w:r>
@@ -1334,54 +790,30 @@
     </w:p>
     <w:p>
       <w:pPr>
-        <w:pStyle w:val="Titre2"/>
-      </w:pPr>
-      <w:r>
-        <w:t>Marquage de Tâches Accomplies</w:t>
-      </w:r>
-    </w:p>
-    <w:p>
-      <w:r>
-        <w:t>Objecti</w:t>
-      </w:r>
-      <w:r>
-        <w:t>f :</w:t>
-      </w:r>
-      <w:r>
-        <w:t xml:space="preserve"> Permettre aux élèves de marquer les tâches comme complétées.</w:t>
+        <w:pStyle w:val="Titre3"/>
+      </w:pPr>
+      <w:r>
+        <w:t xml:space="preserve">Création de </w:t>
+      </w:r>
+      <w:r>
+        <w:t>t</w:t>
+      </w:r>
+      <w:r>
+        <w:t xml:space="preserve">âches </w:t>
+      </w:r>
+      <w:r>
+        <w:t>p</w:t>
+      </w:r>
+      <w:r>
+        <w:t>ersonnelles</w:t>
+      </w:r>
+    </w:p>
+    <w:p>
+      <w:r>
+        <w:t>Permettre aux élèves et aux tuteurs de créer des tâches personnelles non liées à une rencontre spécifique.</w:t>
       </w:r>
     </w:p>
     <w:p/>
-    <w:p>
-      <w:pPr>
-        <w:pStyle w:val="Paragraphedeliste"/>
-        <w:numPr>
-          <w:ilvl w:val="0"/>
-          <w:numId w:val="2"/>
-        </w:numPr>
-        <w:rPr>
-          <w:b/>
-          <w:bCs/>
-          <w:color w:val="595959" w:themeColor="text1" w:themeTint="A6"/>
-        </w:rPr>
-      </w:pPr>
-      <w:r>
-        <w:rPr>
-          <w:b/>
-          <w:bCs/>
-          <w:color w:val="595959" w:themeColor="text1" w:themeTint="A6"/>
-        </w:rPr>
-        <w:t>Sous-fonctionnalité</w:t>
-      </w:r>
-      <w:r>
-        <w:rPr>
-          <w:b/>
-          <w:bCs/>
-          <w:color w:val="595959" w:themeColor="text1" w:themeTint="A6"/>
-        </w:rPr>
-        <w:t>s :</w:t>
-      </w:r>
-    </w:p>
     <w:p>
       <w:pPr>
         <w:pStyle w:val="Paragraphedeliste"/>
@@ -1391,7 +823,7 @@
         </w:numPr>
       </w:pPr>
       <w:r>
-        <w:t xml:space="preserve">  Option pour marquer une tâche comme accomplie avec une case à cocher.</w:t>
+        <w:t xml:space="preserve">  Interface dédiée pour créer des tâches sans lien direct avec une rencontre.</w:t>
       </w:r>
     </w:p>
     <w:p>
@@ -1403,176 +835,10 @@
         </w:numPr>
       </w:pPr>
       <w:r>
-        <w:t xml:space="preserve">  Mise à jour en temps réel de l'état des tâches dans la liste.</w:t>
-      </w:r>
-    </w:p>
-    <w:p>
-      <w:pPr>
-        <w:pStyle w:val="Titre2"/>
-      </w:pPr>
-      <w:r>
-        <w:lastRenderedPageBreak/>
-        <w:t>Modification et Suppression de Tâches</w:t>
-      </w:r>
-    </w:p>
-    <w:p>
-      <w:r>
-        <w:t>Objecti</w:t>
-      </w:r>
-      <w:r>
-        <w:t>f :</w:t>
-      </w:r>
-      <w:r>
-        <w:t xml:space="preserve"> Offrir la flexibilité de modifier ou de supprimer des tâches existantes.</w:t>
+        <w:t xml:space="preserve">  Possibilité de définir des échéances pour les tâches personnelles.</w:t>
       </w:r>
     </w:p>
     <w:p/>
-    <w:p>
-      <w:pPr>
-        <w:pStyle w:val="Paragraphedeliste"/>
-        <w:numPr>
-          <w:ilvl w:val="0"/>
-          <w:numId w:val="2"/>
-        </w:numPr>
-        <w:rPr>
-          <w:b/>
-          <w:bCs/>
-          <w:color w:val="595959" w:themeColor="text1" w:themeTint="A6"/>
-        </w:rPr>
-      </w:pPr>
-      <w:r>
-        <w:rPr>
-          <w:b/>
-          <w:bCs/>
-          <w:color w:val="595959" w:themeColor="text1" w:themeTint="A6"/>
-        </w:rPr>
-        <w:t>Sous-fonctionnalité</w:t>
-      </w:r>
-      <w:r>
-        <w:rPr>
-          <w:b/>
-          <w:bCs/>
-          <w:color w:val="595959" w:themeColor="text1" w:themeTint="A6"/>
-        </w:rPr>
-        <w:t>s :</w:t>
-      </w:r>
-    </w:p>
-    <w:p>
-      <w:pPr>
-        <w:pStyle w:val="Paragraphedeliste"/>
-        <w:numPr>
-          <w:ilvl w:val="0"/>
-          <w:numId w:val="19"/>
-        </w:numPr>
-      </w:pPr>
-      <w:r>
-        <w:t xml:space="preserve">  Interface intuitive pour modifier la description, la date limite, ou la priorité d'une tâche.</w:t>
-      </w:r>
-    </w:p>
-    <w:p>
-      <w:pPr>
-        <w:pStyle w:val="Paragraphedeliste"/>
-        <w:numPr>
-          <w:ilvl w:val="0"/>
-          <w:numId w:val="19"/>
-        </w:numPr>
-      </w:pPr>
-      <w:r>
-        <w:t xml:space="preserve">  Option de suppression de tâches avec confirmation.</w:t>
-      </w:r>
-    </w:p>
-    <w:p>
-      <w:pPr>
-        <w:pStyle w:val="Titre2"/>
-      </w:pPr>
-      <w:r>
-        <w:t xml:space="preserve">Création de </w:t>
-      </w:r>
-      <w:r>
-        <w:t>t</w:t>
-      </w:r>
-      <w:r>
-        <w:t xml:space="preserve">âches </w:t>
-      </w:r>
-      <w:r>
-        <w:t>p</w:t>
-      </w:r>
-      <w:r>
-        <w:t>ersonnelles</w:t>
-      </w:r>
-    </w:p>
-    <w:p>
-      <w:r>
-        <w:t>Objecti</w:t>
-      </w:r>
-      <w:r>
-        <w:t>f :</w:t>
-      </w:r>
-      <w:r>
-        <w:t xml:space="preserve"> Permettre aux élèves et aux tuteurs de créer des tâches personnelles non liées à une rencontre spécifique.</w:t>
-      </w:r>
-    </w:p>
-    <w:p/>
-    <w:p>
-      <w:pPr>
-        <w:pStyle w:val="Paragraphedeliste"/>
-        <w:numPr>
-          <w:ilvl w:val="0"/>
-          <w:numId w:val="2"/>
-        </w:numPr>
-        <w:rPr>
-          <w:b/>
-          <w:bCs/>
-          <w:color w:val="595959" w:themeColor="text1" w:themeTint="A6"/>
-        </w:rPr>
-      </w:pPr>
-      <w:r>
-        <w:rPr>
-          <w:b/>
-          <w:bCs/>
-          <w:color w:val="595959" w:themeColor="text1" w:themeTint="A6"/>
-        </w:rPr>
-        <w:t>Sous-fonctionnalité</w:t>
-      </w:r>
-      <w:r>
-        <w:rPr>
-          <w:b/>
-          <w:bCs/>
-          <w:color w:val="595959" w:themeColor="text1" w:themeTint="A6"/>
-        </w:rPr>
-        <w:t>s :</w:t>
-      </w:r>
-    </w:p>
-    <w:p>
-      <w:pPr>
-        <w:pStyle w:val="Paragraphedeliste"/>
-        <w:numPr>
-          <w:ilvl w:val="0"/>
-          <w:numId w:val="19"/>
-        </w:numPr>
-      </w:pPr>
-      <w:r>
-        <w:t xml:space="preserve">  Interface dédiée pour créer des tâches sans lien direct avec une rencontre.</w:t>
-      </w:r>
-    </w:p>
-    <w:p>
-      <w:pPr>
-        <w:pStyle w:val="Paragraphedeliste"/>
-        <w:numPr>
-          <w:ilvl w:val="0"/>
-          <w:numId w:val="19"/>
-        </w:numPr>
-      </w:pPr>
-      <w:r>
-        <w:t xml:space="preserve">  Possibilité de définir des rappels ou des échéances pour les tâches personnelles.</w:t>
-      </w:r>
-    </w:p>
-    <w:p/>
-    <w:p>
-      <w:r>
-        <w:t>Cette fonctionnalité de gestion des tâches vise à créer un suivi efficace des travaux à accomplir entre les rencontres, tout en permettant aux utilisateurs de définir des tâches personnelles selon leurs besoins individuels. L'application offre ainsi une gestion souple et proactive des responsabilités académiques.</w:t>
-      </w:r>
-    </w:p>
     <w:p>
       <w:pPr>
         <w:pStyle w:val="Standard"/>
@@ -1593,7 +859,10 @@
         <w:rPr>
           <w:shd w:val="clear" w:color="auto" w:fill="FFFFFF"/>
         </w:rPr>
-        <w:t>Veille technologique</w:t>
+        <w:t xml:space="preserve">Veille </w:t>
+      </w:r>
+      <w:r>
+        <w:t>technologique</w:t>
       </w:r>
     </w:p>
     <w:p>
@@ -1741,7 +1010,6 @@
       <w:bookmarkStart w:id="5" w:name="_maj8pddwdp8p"/>
       <w:bookmarkEnd w:id="5"/>
       <w:r>
-        <w:lastRenderedPageBreak/>
         <w:t>Diagramme de classes</w:t>
       </w:r>
     </w:p>
@@ -2546,6 +1814,92 @@
     </w:lvl>
   </w:abstractNum>
   <w:abstractNum w:abstractNumId="7" w15:restartNumberingAfterBreak="0">
+    <w:nsid w:val="41D24BFB"/>
+    <w:multiLevelType w:val="hybridMultilevel"/>
+    <w:tmpl w:val="362E0792"/>
+    <w:lvl w:ilvl="0" w:tplc="040C0013">
+      <w:start w:val="1"/>
+      <w:numFmt w:val="upperRoman"/>
+      <w:lvlText w:val="%1."/>
+      <w:lvlJc w:val="right"/>
+      <w:pPr>
+        <w:ind w:left="360" w:hanging="360"/>
+      </w:pPr>
+    </w:lvl>
+    <w:lvl w:ilvl="1" w:tplc="040C0019" w:tentative="1">
+      <w:start w:val="1"/>
+      <w:numFmt w:val="lowerLetter"/>
+      <w:lvlText w:val="%2."/>
+      <w:lvlJc w:val="left"/>
+      <w:pPr>
+        <w:ind w:left="1080" w:hanging="360"/>
+      </w:pPr>
+    </w:lvl>
+    <w:lvl w:ilvl="2" w:tplc="040C001B" w:tentative="1">
+      <w:start w:val="1"/>
+      <w:numFmt w:val="lowerRoman"/>
+      <w:lvlText w:val="%3."/>
+      <w:lvlJc w:val="right"/>
+      <w:pPr>
+        <w:ind w:left="1800" w:hanging="180"/>
+      </w:pPr>
+    </w:lvl>
+    <w:lvl w:ilvl="3" w:tplc="040C000F" w:tentative="1">
+      <w:start w:val="1"/>
+      <w:numFmt w:val="decimal"/>
+      <w:lvlText w:val="%4."/>
+      <w:lvlJc w:val="left"/>
+      <w:pPr>
+        <w:ind w:left="2520" w:hanging="360"/>
+      </w:pPr>
+    </w:lvl>
+    <w:lvl w:ilvl="4" w:tplc="040C0019" w:tentative="1">
+      <w:start w:val="1"/>
+      <w:numFmt w:val="lowerLetter"/>
+      <w:lvlText w:val="%5."/>
+      <w:lvlJc w:val="left"/>
+      <w:pPr>
+        <w:ind w:left="3240" w:hanging="360"/>
+      </w:pPr>
+    </w:lvl>
+    <w:lvl w:ilvl="5" w:tplc="040C001B" w:tentative="1">
+      <w:start w:val="1"/>
+      <w:numFmt w:val="lowerRoman"/>
+      <w:lvlText w:val="%6."/>
+      <w:lvlJc w:val="right"/>
+      <w:pPr>
+        <w:ind w:left="3960" w:hanging="180"/>
+      </w:pPr>
+    </w:lvl>
+    <w:lvl w:ilvl="6" w:tplc="040C000F" w:tentative="1">
+      <w:start w:val="1"/>
+      <w:numFmt w:val="decimal"/>
+      <w:lvlText w:val="%7."/>
+      <w:lvlJc w:val="left"/>
+      <w:pPr>
+        <w:ind w:left="4680" w:hanging="360"/>
+      </w:pPr>
+    </w:lvl>
+    <w:lvl w:ilvl="7" w:tplc="040C0019" w:tentative="1">
+      <w:start w:val="1"/>
+      <w:numFmt w:val="lowerLetter"/>
+      <w:lvlText w:val="%8."/>
+      <w:lvlJc w:val="left"/>
+      <w:pPr>
+        <w:ind w:left="5400" w:hanging="360"/>
+      </w:pPr>
+    </w:lvl>
+    <w:lvl w:ilvl="8" w:tplc="040C001B" w:tentative="1">
+      <w:start w:val="1"/>
+      <w:numFmt w:val="lowerRoman"/>
+      <w:lvlText w:val="%9."/>
+      <w:lvlJc w:val="right"/>
+      <w:pPr>
+        <w:ind w:left="6120" w:hanging="180"/>
+      </w:pPr>
+    </w:lvl>
+  </w:abstractNum>
+  <w:abstractNum w:abstractNumId="8" w15:restartNumberingAfterBreak="0">
     <w:nsid w:val="48FC3174"/>
     <w:multiLevelType w:val="multilevel"/>
     <w:tmpl w:val="F0F21456"/>
@@ -2649,7 +2003,7 @@
       </w:rPr>
     </w:lvl>
   </w:abstractNum>
-  <w:abstractNum w:abstractNumId="8" w15:restartNumberingAfterBreak="0">
+  <w:abstractNum w:abstractNumId="9" w15:restartNumberingAfterBreak="0">
     <w:nsid w:val="4C81244D"/>
     <w:multiLevelType w:val="multilevel"/>
     <w:tmpl w:val="AA724D36"/>
@@ -2753,7 +2107,7 @@
       </w:rPr>
     </w:lvl>
   </w:abstractNum>
-  <w:abstractNum w:abstractNumId="9" w15:restartNumberingAfterBreak="0">
+  <w:abstractNum w:abstractNumId="10" w15:restartNumberingAfterBreak="0">
     <w:nsid w:val="570E0782"/>
     <w:multiLevelType w:val="multilevel"/>
     <w:tmpl w:val="825EF68C"/>
@@ -2857,7 +2211,7 @@
       </w:rPr>
     </w:lvl>
   </w:abstractNum>
-  <w:abstractNum w:abstractNumId="10" w15:restartNumberingAfterBreak="0">
+  <w:abstractNum w:abstractNumId="11" w15:restartNumberingAfterBreak="0">
     <w:nsid w:val="5AE60335"/>
     <w:multiLevelType w:val="multilevel"/>
     <w:tmpl w:val="4E56D03C"/>
@@ -2961,7 +2315,7 @@
       </w:rPr>
     </w:lvl>
   </w:abstractNum>
-  <w:abstractNum w:abstractNumId="11" w15:restartNumberingAfterBreak="0">
+  <w:abstractNum w:abstractNumId="12" w15:restartNumberingAfterBreak="0">
     <w:nsid w:val="5B0517EA"/>
     <w:multiLevelType w:val="multilevel"/>
     <w:tmpl w:val="3A3C7C90"/>
@@ -3065,7 +2419,7 @@
       </w:rPr>
     </w:lvl>
   </w:abstractNum>
-  <w:abstractNum w:abstractNumId="12" w15:restartNumberingAfterBreak="0">
+  <w:abstractNum w:abstractNumId="13" w15:restartNumberingAfterBreak="0">
     <w:nsid w:val="5F6C6ED2"/>
     <w:multiLevelType w:val="multilevel"/>
     <w:tmpl w:val="6D3635DA"/>
@@ -3169,7 +2523,7 @@
       </w:rPr>
     </w:lvl>
   </w:abstractNum>
-  <w:abstractNum w:abstractNumId="13" w15:restartNumberingAfterBreak="0">
+  <w:abstractNum w:abstractNumId="14" w15:restartNumberingAfterBreak="0">
     <w:nsid w:val="615C4330"/>
     <w:multiLevelType w:val="multilevel"/>
     <w:tmpl w:val="98D845D2"/>
@@ -3273,7 +2627,7 @@
       </w:rPr>
     </w:lvl>
   </w:abstractNum>
-  <w:abstractNum w:abstractNumId="14" w15:restartNumberingAfterBreak="0">
+  <w:abstractNum w:abstractNumId="15" w15:restartNumberingAfterBreak="0">
     <w:nsid w:val="64067D15"/>
     <w:multiLevelType w:val="multilevel"/>
     <w:tmpl w:val="B2304B1A"/>
@@ -3377,7 +2731,7 @@
       </w:rPr>
     </w:lvl>
   </w:abstractNum>
-  <w:abstractNum w:abstractNumId="15" w15:restartNumberingAfterBreak="0">
+  <w:abstractNum w:abstractNumId="16" w15:restartNumberingAfterBreak="0">
     <w:nsid w:val="698307AA"/>
     <w:multiLevelType w:val="multilevel"/>
     <w:tmpl w:val="4808BDE4"/>
@@ -3481,7 +2835,7 @@
       </w:rPr>
     </w:lvl>
   </w:abstractNum>
-  <w:abstractNum w:abstractNumId="16" w15:restartNumberingAfterBreak="0">
+  <w:abstractNum w:abstractNumId="17" w15:restartNumberingAfterBreak="0">
     <w:nsid w:val="77E3225E"/>
     <w:multiLevelType w:val="multilevel"/>
     <w:tmpl w:val="50F060D0"/>
@@ -3585,7 +2939,7 @@
       </w:rPr>
     </w:lvl>
   </w:abstractNum>
-  <w:abstractNum w:abstractNumId="17" w15:restartNumberingAfterBreak="0">
+  <w:abstractNum w:abstractNumId="18" w15:restartNumberingAfterBreak="0">
     <w:nsid w:val="7ABB3DCA"/>
     <w:multiLevelType w:val="multilevel"/>
     <w:tmpl w:val="73C85F10"/>
@@ -3689,7 +3043,7 @@
       </w:rPr>
     </w:lvl>
   </w:abstractNum>
-  <w:abstractNum w:abstractNumId="18" w15:restartNumberingAfterBreak="0">
+  <w:abstractNum w:abstractNumId="19" w15:restartNumberingAfterBreak="0">
     <w:nsid w:val="7D270DCF"/>
     <w:multiLevelType w:val="multilevel"/>
     <w:tmpl w:val="CE2AAC20"/>
@@ -3793,7 +3147,7 @@
       </w:rPr>
     </w:lvl>
   </w:abstractNum>
-  <w:abstractNum w:abstractNumId="19" w15:restartNumberingAfterBreak="0">
+  <w:abstractNum w:abstractNumId="20" w15:restartNumberingAfterBreak="0">
     <w:nsid w:val="7DE05B97"/>
     <w:multiLevelType w:val="multilevel"/>
     <w:tmpl w:val="D7B847E0"/>
@@ -3901,13 +3255,13 @@
     <w:abstractNumId w:val="0"/>
   </w:num>
   <w:num w:numId="2" w16cid:durableId="1523470231">
-    <w:abstractNumId w:val="14"/>
+    <w:abstractNumId w:val="15"/>
   </w:num>
   <w:num w:numId="3" w16cid:durableId="1887403718">
     <w:abstractNumId w:val="1"/>
   </w:num>
   <w:num w:numId="4" w16cid:durableId="1310673427">
-    <w:abstractNumId w:val="16"/>
+    <w:abstractNumId w:val="17"/>
   </w:num>
   <w:num w:numId="5" w16cid:durableId="1154957819">
     <w:abstractNumId w:val="3"/>
@@ -3916,46 +3270,49 @@
     <w:abstractNumId w:val="6"/>
   </w:num>
   <w:num w:numId="7" w16cid:durableId="1378163308">
+    <w:abstractNumId w:val="9"/>
+  </w:num>
+  <w:num w:numId="8" w16cid:durableId="939919392">
+    <w:abstractNumId w:val="16"/>
+  </w:num>
+  <w:num w:numId="9" w16cid:durableId="1428847000">
     <w:abstractNumId w:val="8"/>
   </w:num>
-  <w:num w:numId="8" w16cid:durableId="939919392">
-    <w:abstractNumId w:val="15"/>
-  </w:num>
-  <w:num w:numId="9" w16cid:durableId="1428847000">
-    <w:abstractNumId w:val="7"/>
-  </w:num>
   <w:num w:numId="10" w16cid:durableId="1509363551">
-    <w:abstractNumId w:val="18"/>
+    <w:abstractNumId w:val="19"/>
   </w:num>
   <w:num w:numId="11" w16cid:durableId="752429924">
     <w:abstractNumId w:val="5"/>
   </w:num>
   <w:num w:numId="12" w16cid:durableId="254486815">
-    <w:abstractNumId w:val="11"/>
+    <w:abstractNumId w:val="12"/>
   </w:num>
   <w:num w:numId="13" w16cid:durableId="1563447541">
     <w:abstractNumId w:val="4"/>
   </w:num>
   <w:num w:numId="14" w16cid:durableId="2104570010">
-    <w:abstractNumId w:val="9"/>
+    <w:abstractNumId w:val="10"/>
   </w:num>
   <w:num w:numId="15" w16cid:durableId="448159660">
-    <w:abstractNumId w:val="12"/>
+    <w:abstractNumId w:val="13"/>
   </w:num>
   <w:num w:numId="16" w16cid:durableId="251277764">
-    <w:abstractNumId w:val="10"/>
+    <w:abstractNumId w:val="11"/>
   </w:num>
   <w:num w:numId="17" w16cid:durableId="1787505756">
-    <w:abstractNumId w:val="19"/>
+    <w:abstractNumId w:val="20"/>
   </w:num>
   <w:num w:numId="18" w16cid:durableId="595288858">
-    <w:abstractNumId w:val="17"/>
+    <w:abstractNumId w:val="18"/>
   </w:num>
   <w:num w:numId="19" w16cid:durableId="217595405">
-    <w:abstractNumId w:val="13"/>
+    <w:abstractNumId w:val="14"/>
   </w:num>
   <w:num w:numId="20" w16cid:durableId="1146781679">
     <w:abstractNumId w:val="2"/>
+  </w:num>
+  <w:num w:numId="21" w16cid:durableId="1926955245">
+    <w:abstractNumId w:val="7"/>
   </w:num>
 </w:numbering>
 </file>
@@ -4377,7 +3734,7 @@
     <w:next w:val="Standard"/>
     <w:uiPriority w:val="9"/>
     <w:qFormat/>
-    <w:rsid w:val="00431DA2"/>
+    <w:rsid w:val="00A559C6"/>
     <w:pPr>
       <w:keepNext/>
       <w:keepLines/>
@@ -4390,7 +3747,7 @@
     <w:rPr>
       <w:b/>
       <w:color w:val="404040" w:themeColor="text1" w:themeTint="BF"/>
-      <w:sz w:val="32"/>
+      <w:sz w:val="36"/>
       <w:szCs w:val="40"/>
     </w:rPr>
   </w:style>
@@ -4401,7 +3758,7 @@
     <w:uiPriority w:val="9"/>
     <w:unhideWhenUsed/>
     <w:qFormat/>
-    <w:rsid w:val="00431DA2"/>
+    <w:rsid w:val="00A559C6"/>
     <w:pPr>
       <w:keepNext/>
       <w:keepLines/>
@@ -4414,8 +3771,8 @@
     </w:pPr>
     <w:rPr>
       <w:b/>
-      <w:color w:val="1F3864" w:themeColor="accent1" w:themeShade="80"/>
-      <w:sz w:val="28"/>
+      <w:color w:val="404040" w:themeColor="text1" w:themeTint="BF"/>
+      <w:sz w:val="32"/>
       <w:szCs w:val="32"/>
     </w:rPr>
   </w:style>
@@ -4426,6 +3783,7 @@
     <w:uiPriority w:val="9"/>
     <w:unhideWhenUsed/>
     <w:qFormat/>
+    <w:rsid w:val="00725A56"/>
     <w:pPr>
       <w:keepNext/>
       <w:keepLines/>
@@ -4434,11 +3792,13 @@
         <w:numId w:val="1"/>
       </w:numPr>
       <w:spacing w:before="320" w:after="80"/>
+      <w:ind w:left="1440"/>
       <w:outlineLvl w:val="2"/>
     </w:pPr>
     <w:rPr>
       <w:b/>
-      <w:color w:val="1F3864"/>
+      <w:color w:val="404040" w:themeColor="text1" w:themeTint="BF"/>
+      <w:sz w:val="28"/>
       <w:szCs w:val="28"/>
     </w:rPr>
   </w:style>
@@ -4765,6 +4125,64 @@
       <w:sz w:val="24"/>
     </w:rPr>
   </w:style>
+  <w:style w:type="paragraph" w:styleId="En-tte">
+    <w:name w:val="header"/>
+    <w:basedOn w:val="Normal"/>
+    <w:link w:val="En-tteCar"/>
+    <w:uiPriority w:val="99"/>
+    <w:unhideWhenUsed/>
+    <w:rsid w:val="00A559C6"/>
+    <w:pPr>
+      <w:tabs>
+        <w:tab w:val="center" w:pos="4536"/>
+        <w:tab w:val="right" w:pos="9072"/>
+      </w:tabs>
+    </w:pPr>
+    <w:rPr>
+      <w:rFonts w:cs="Mangal"/>
+    </w:rPr>
+  </w:style>
+  <w:style w:type="character" w:customStyle="1" w:styleId="En-tteCar">
+    <w:name w:val="En-tête Car"/>
+    <w:basedOn w:val="Policepardfaut"/>
+    <w:link w:val="En-tte"/>
+    <w:uiPriority w:val="99"/>
+    <w:rsid w:val="00A559C6"/>
+    <w:rPr>
+      <w:rFonts w:ascii="Libre Franklin" w:hAnsi="Libre Franklin" w:cs="Mangal"/>
+      <w:color w:val="000000"/>
+      <w:sz w:val="24"/>
+    </w:rPr>
+  </w:style>
+  <w:style w:type="paragraph" w:styleId="Pieddepage">
+    <w:name w:val="footer"/>
+    <w:basedOn w:val="Normal"/>
+    <w:link w:val="PieddepageCar"/>
+    <w:uiPriority w:val="99"/>
+    <w:unhideWhenUsed/>
+    <w:rsid w:val="00A559C6"/>
+    <w:pPr>
+      <w:tabs>
+        <w:tab w:val="center" w:pos="4536"/>
+        <w:tab w:val="right" w:pos="9072"/>
+      </w:tabs>
+    </w:pPr>
+    <w:rPr>
+      <w:rFonts w:cs="Mangal"/>
+    </w:rPr>
+  </w:style>
+  <w:style w:type="character" w:customStyle="1" w:styleId="PieddepageCar">
+    <w:name w:val="Pied de page Car"/>
+    <w:basedOn w:val="Policepardfaut"/>
+    <w:link w:val="Pieddepage"/>
+    <w:uiPriority w:val="99"/>
+    <w:rsid w:val="00A559C6"/>
+    <w:rPr>
+      <w:rFonts w:ascii="Libre Franklin" w:hAnsi="Libre Franklin" w:cs="Mangal"/>
+      <w:color w:val="000000"/>
+      <w:sz w:val="24"/>
+    </w:rPr>
+  </w:style>
 </w:styles>
 </file>
 

</xml_diff>